<commit_message>
Revert "added combat update"
This reverts commit 689fc4791f6adcadca1daf5c16f51bef1ce9a4b4.
</commit_message>
<xml_diff>
--- a/Linkovi i upute/Linkovi.docx
+++ b/Linkovi i upute/Linkovi.docx
@@ -4,7 +4,15 @@
   <w:body>
     <w:p>
       <w:r>
-        <w:t xml:space="preserve">First combat test: </w:t>
+        <w:t xml:space="preserve">First </w:t>
+      </w:r>
+      <w:proofErr w:type="spellStart"/>
+      <w:r>
+        <w:t>combat</w:t>
+      </w:r>
+      <w:proofErr w:type="spellEnd"/>
+      <w:r>
+        <w:t xml:space="preserve"> test: </w:t>
       </w:r>
     </w:p>
     <w:p>
@@ -19,8 +27,13 @@
     </w:p>
     <w:p/>
     <w:p>
-      <w:r>
-        <w:t>Equipment test:</w:t>
+      <w:proofErr w:type="spellStart"/>
+      <w:r>
+        <w:t>Equipment</w:t>
+      </w:r>
+      <w:proofErr w:type="spellEnd"/>
+      <w:r>
+        <w:t xml:space="preserve"> test:</w:t>
       </w:r>
     </w:p>
     <w:p>
@@ -36,7 +49,39 @@
     <w:p/>
     <w:p>
       <w:r>
-        <w:t>First map test (obsolete, algorithm changed)</w:t>
+        <w:t xml:space="preserve">First </w:t>
+      </w:r>
+      <w:proofErr w:type="spellStart"/>
+      <w:r>
+        <w:t>map</w:t>
+      </w:r>
+      <w:proofErr w:type="spellEnd"/>
+      <w:r>
+        <w:t xml:space="preserve"> test (</w:t>
+      </w:r>
+      <w:proofErr w:type="spellStart"/>
+      <w:r>
+        <w:t>obsolete</w:t>
+      </w:r>
+      <w:proofErr w:type="spellEnd"/>
+      <w:r>
+        <w:t xml:space="preserve">, </w:t>
+      </w:r>
+      <w:proofErr w:type="spellStart"/>
+      <w:r>
+        <w:t>algorithm</w:t>
+      </w:r>
+      <w:proofErr w:type="spellEnd"/>
+      <w:r>
+        <w:t xml:space="preserve"> </w:t>
+      </w:r>
+      <w:proofErr w:type="spellStart"/>
+      <w:r>
+        <w:t>changed</w:t>
+      </w:r>
+      <w:proofErr w:type="spellEnd"/>
+      <w:r>
+        <w:t>)</w:t>
       </w:r>
     </w:p>
     <w:p>
@@ -51,14 +96,69 @@
     </w:p>
     <w:p/>
     <w:p>
-      <w:r>
-        <w:t xml:space="preserve">Map Test 2.0, </w:t>
-      </w:r>
-    </w:p>
-    <w:p>
-      <w:r>
-        <w:t>improved algorithm, faster generation, objects inside zones</w:t>
-      </w:r>
+      <w:proofErr w:type="spellStart"/>
+      <w:r>
+        <w:t>Map</w:t>
+      </w:r>
+      <w:proofErr w:type="spellEnd"/>
+      <w:r>
+        <w:t xml:space="preserve"> Test 2.0, </w:t>
+      </w:r>
+    </w:p>
+    <w:p>
+      <w:proofErr w:type="spellStart"/>
+      <w:r>
+        <w:t>improved</w:t>
+      </w:r>
+      <w:proofErr w:type="spellEnd"/>
+      <w:r>
+        <w:t xml:space="preserve"> </w:t>
+      </w:r>
+      <w:proofErr w:type="spellStart"/>
+      <w:r>
+        <w:t>algorithm</w:t>
+      </w:r>
+      <w:proofErr w:type="spellEnd"/>
+      <w:r>
+        <w:t xml:space="preserve">, </w:t>
+      </w:r>
+      <w:proofErr w:type="spellStart"/>
+      <w:r>
+        <w:t>faster</w:t>
+      </w:r>
+      <w:proofErr w:type="spellEnd"/>
+      <w:r>
+        <w:t xml:space="preserve"> </w:t>
+      </w:r>
+      <w:proofErr w:type="spellStart"/>
+      <w:r>
+        <w:t>generation</w:t>
+      </w:r>
+      <w:proofErr w:type="spellEnd"/>
+      <w:r>
+        <w:t xml:space="preserve">, </w:t>
+      </w:r>
+      <w:proofErr w:type="spellStart"/>
+      <w:r>
+        <w:t>objects</w:t>
+      </w:r>
+      <w:proofErr w:type="spellEnd"/>
+      <w:r>
+        <w:t xml:space="preserve"> </w:t>
+      </w:r>
+      <w:proofErr w:type="spellStart"/>
+      <w:r>
+        <w:t>inside</w:t>
+      </w:r>
+      <w:proofErr w:type="spellEnd"/>
+      <w:r>
+        <w:t xml:space="preserve"> </w:t>
+      </w:r>
+      <w:proofErr w:type="spellStart"/>
+      <w:r>
+        <w:t>zones</w:t>
+      </w:r>
+      <w:proofErr w:type="spellEnd"/>
     </w:p>
     <w:p>
       <w:hyperlink r:id="rId7" w:history="1">
@@ -72,14 +172,69 @@
     </w:p>
     <w:p/>
     <w:p>
-      <w:r>
-        <w:t xml:space="preserve">Map Tesp 2.5, </w:t>
-      </w:r>
-    </w:p>
-    <w:p>
-      <w:r>
-        <w:t>Allows movement between world and locations</w:t>
-      </w:r>
+      <w:proofErr w:type="spellStart"/>
+      <w:r>
+        <w:t>Map</w:t>
+      </w:r>
+      <w:proofErr w:type="spellEnd"/>
+      <w:r>
+        <w:t xml:space="preserve"> </w:t>
+      </w:r>
+      <w:proofErr w:type="spellStart"/>
+      <w:r>
+        <w:t>Tesp</w:t>
+      </w:r>
+      <w:proofErr w:type="spellEnd"/>
+      <w:r>
+        <w:t xml:space="preserve"> 2.5, </w:t>
+      </w:r>
+    </w:p>
+    <w:p>
+      <w:proofErr w:type="spellStart"/>
+      <w:r>
+        <w:t>Allows</w:t>
+      </w:r>
+      <w:proofErr w:type="spellEnd"/>
+      <w:r>
+        <w:t xml:space="preserve"> </w:t>
+      </w:r>
+      <w:proofErr w:type="spellStart"/>
+      <w:r>
+        <w:t>movement</w:t>
+      </w:r>
+      <w:proofErr w:type="spellEnd"/>
+      <w:r>
+        <w:t xml:space="preserve"> </w:t>
+      </w:r>
+      <w:proofErr w:type="spellStart"/>
+      <w:r>
+        <w:t>between</w:t>
+      </w:r>
+      <w:proofErr w:type="spellEnd"/>
+      <w:r>
+        <w:t xml:space="preserve"> </w:t>
+      </w:r>
+      <w:proofErr w:type="spellStart"/>
+      <w:r>
+        <w:t>world</w:t>
+      </w:r>
+      <w:proofErr w:type="spellEnd"/>
+      <w:r>
+        <w:t xml:space="preserve"> </w:t>
+      </w:r>
+      <w:proofErr w:type="spellStart"/>
+      <w:r>
+        <w:t>and</w:t>
+      </w:r>
+      <w:proofErr w:type="spellEnd"/>
+      <w:r>
+        <w:t xml:space="preserve"> </w:t>
+      </w:r>
+      <w:proofErr w:type="spellStart"/>
+      <w:r>
+        <w:t>locations</w:t>
+      </w:r>
+      <w:proofErr w:type="spellEnd"/>
     </w:p>
     <w:p>
       <w:hyperlink r:id="rId8" w:history="1">
@@ -93,14 +248,125 @@
     </w:p>
     <w:p/>
     <w:p>
-      <w:r>
-        <w:t>Map Test 2.7</w:t>
-      </w:r>
-    </w:p>
-    <w:p>
-      <w:r>
-        <w:t>Added transition between world and location and vice versa, movement between locations and world seperated</w:t>
-      </w:r>
+      <w:proofErr w:type="spellStart"/>
+      <w:r>
+        <w:t>Map</w:t>
+      </w:r>
+      <w:proofErr w:type="spellEnd"/>
+      <w:r>
+        <w:t xml:space="preserve"> Test 2.7</w:t>
+      </w:r>
+    </w:p>
+    <w:p>
+      <w:proofErr w:type="spellStart"/>
+      <w:r>
+        <w:t>Added</w:t>
+      </w:r>
+      <w:proofErr w:type="spellEnd"/>
+      <w:r>
+        <w:t xml:space="preserve"> </w:t>
+      </w:r>
+      <w:proofErr w:type="spellStart"/>
+      <w:r>
+        <w:t>transition</w:t>
+      </w:r>
+      <w:proofErr w:type="spellEnd"/>
+      <w:r>
+        <w:t xml:space="preserve"> </w:t>
+      </w:r>
+      <w:proofErr w:type="spellStart"/>
+      <w:r>
+        <w:t>between</w:t>
+      </w:r>
+      <w:proofErr w:type="spellEnd"/>
+      <w:r>
+        <w:t xml:space="preserve"> </w:t>
+      </w:r>
+      <w:proofErr w:type="spellStart"/>
+      <w:r>
+        <w:t>world</w:t>
+      </w:r>
+      <w:proofErr w:type="spellEnd"/>
+      <w:r>
+        <w:t xml:space="preserve"> </w:t>
+      </w:r>
+      <w:proofErr w:type="spellStart"/>
+      <w:r>
+        <w:t>and</w:t>
+      </w:r>
+      <w:proofErr w:type="spellEnd"/>
+      <w:r>
+        <w:t xml:space="preserve"> </w:t>
+      </w:r>
+      <w:proofErr w:type="spellStart"/>
+      <w:r>
+        <w:t>location</w:t>
+      </w:r>
+      <w:proofErr w:type="spellEnd"/>
+      <w:r>
+        <w:t xml:space="preserve"> </w:t>
+      </w:r>
+      <w:proofErr w:type="spellStart"/>
+      <w:r>
+        <w:t>and</w:t>
+      </w:r>
+      <w:proofErr w:type="spellEnd"/>
+      <w:r>
+        <w:t xml:space="preserve"> vice </w:t>
+      </w:r>
+      <w:proofErr w:type="spellStart"/>
+      <w:r>
+        <w:t>versa</w:t>
+      </w:r>
+      <w:proofErr w:type="spellEnd"/>
+      <w:r>
+        <w:t xml:space="preserve">, </w:t>
+      </w:r>
+      <w:proofErr w:type="spellStart"/>
+      <w:r>
+        <w:t>movement</w:t>
+      </w:r>
+      <w:proofErr w:type="spellEnd"/>
+      <w:r>
+        <w:t xml:space="preserve"> </w:t>
+      </w:r>
+      <w:proofErr w:type="spellStart"/>
+      <w:r>
+        <w:t>between</w:t>
+      </w:r>
+      <w:proofErr w:type="spellEnd"/>
+      <w:r>
+        <w:t xml:space="preserve"> </w:t>
+      </w:r>
+      <w:proofErr w:type="spellStart"/>
+      <w:r>
+        <w:t>locations</w:t>
+      </w:r>
+      <w:proofErr w:type="spellEnd"/>
+      <w:r>
+        <w:t xml:space="preserve"> </w:t>
+      </w:r>
+      <w:proofErr w:type="spellStart"/>
+      <w:r>
+        <w:t>and</w:t>
+      </w:r>
+      <w:proofErr w:type="spellEnd"/>
+      <w:r>
+        <w:t xml:space="preserve"> </w:t>
+      </w:r>
+      <w:proofErr w:type="spellStart"/>
+      <w:r>
+        <w:t>world</w:t>
+      </w:r>
+      <w:proofErr w:type="spellEnd"/>
+      <w:r>
+        <w:t xml:space="preserve"> </w:t>
+      </w:r>
+      <w:proofErr w:type="spellStart"/>
+      <w:r>
+        <w:t>seperated</w:t>
+      </w:r>
+      <w:proofErr w:type="spellEnd"/>
     </w:p>
     <w:p>
       <w:hyperlink r:id="rId9" w:history="1">
@@ -114,14 +380,24 @@
     </w:p>
     <w:p/>
     <w:p>
-      <w:r>
-        <w:t>Map Test 2.8</w:t>
-      </w:r>
-    </w:p>
-    <w:p>
-      <w:r>
-        <w:t>New Locations</w:t>
-      </w:r>
+      <w:proofErr w:type="spellStart"/>
+      <w:r>
+        <w:t>Map</w:t>
+      </w:r>
+      <w:proofErr w:type="spellEnd"/>
+      <w:r>
+        <w:t xml:space="preserve"> Test 2.8</w:t>
+      </w:r>
+    </w:p>
+    <w:p>
+      <w:r>
+        <w:t xml:space="preserve">New </w:t>
+      </w:r>
+      <w:proofErr w:type="spellStart"/>
+      <w:r>
+        <w:t>Locations</w:t>
+      </w:r>
+      <w:proofErr w:type="spellEnd"/>
     </w:p>
     <w:p>
       <w:hyperlink r:id="rId10" w:history="1">
@@ -136,7 +412,23 @@
     <w:p/>
     <w:p>
       <w:r>
-        <w:t>Cijeli projekt u paketu (read instructions)</w:t>
+        <w:t>Cijeli projekt u paketu (</w:t>
+      </w:r>
+      <w:proofErr w:type="spellStart"/>
+      <w:r>
+        <w:t>read</w:t>
+      </w:r>
+      <w:proofErr w:type="spellEnd"/>
+      <w:r>
+        <w:t xml:space="preserve"> </w:t>
+      </w:r>
+      <w:proofErr w:type="spellStart"/>
+      <w:r>
+        <w:t>instructions</w:t>
+      </w:r>
+      <w:proofErr w:type="spellEnd"/>
+      <w:r>
+        <w:t>)</w:t>
       </w:r>
     </w:p>
     <w:p>
@@ -165,27 +457,6 @@
         </w:r>
       </w:hyperlink>
     </w:p>
-    <w:p>
-      <w:r>
-        <w:lastRenderedPageBreak/>
-        <w:t>Combat update (not finished)</w:t>
-      </w:r>
-    </w:p>
-    <w:p>
-      <w:hyperlink r:id="rId13" w:history="1">
-        <w:r>
-          <w:rPr>
-            <w:rStyle w:val="Hyperlink"/>
-          </w:rPr>
-          <w:t>https://drive.google.com/open?id=0B0dYxrDwUlTxOTV6TWtoRW1FTHc</w:t>
-        </w:r>
-      </w:hyperlink>
-    </w:p>
-    <w:p>
-      <w:bookmarkStart w:id="0" w:name="_GoBack"/>
-      <w:bookmarkEnd w:id="0"/>
-    </w:p>
-    <w:p/>
     <w:p>
       <w:pPr>
         <w:rPr>
@@ -193,11 +464,14 @@
           <w:szCs w:val="40"/>
         </w:rPr>
       </w:pPr>
+      <w:bookmarkStart w:id="0" w:name="_GoBack"/>
+      <w:bookmarkEnd w:id="0"/>
       <w:r>
         <w:rPr>
           <w:sz w:val="40"/>
           <w:szCs w:val="40"/>
         </w:rPr>
+        <w:lastRenderedPageBreak/>
         <w:t>Mape:</w:t>
       </w:r>
     </w:p>
@@ -218,12 +492,17 @@
     </w:p>
     <w:p/>
     <w:p>
-      <w:r>
-        <w:t>RuinsArena, Ratomir</w:t>
-      </w:r>
-    </w:p>
-    <w:p>
-      <w:hyperlink r:id="rId14" w:history="1">
+      <w:proofErr w:type="spellStart"/>
+      <w:r>
+        <w:t>RuinsArena</w:t>
+      </w:r>
+      <w:proofErr w:type="spellEnd"/>
+      <w:r>
+        <w:t>, Ratomir</w:t>
+      </w:r>
+    </w:p>
+    <w:p>
+      <w:hyperlink r:id="rId13" w:history="1">
         <w:r>
           <w:rPr>
             <w:rStyle w:val="Hyperlink"/>
@@ -234,8 +513,13 @@
     </w:p>
     <w:p/>
     <w:p>
-      <w:r>
-        <w:t>SnowMountain, Ratomir</w:t>
+      <w:proofErr w:type="spellStart"/>
+      <w:r>
+        <w:t>SnowMountain</w:t>
+      </w:r>
+      <w:proofErr w:type="spellEnd"/>
+      <w:r>
+        <w:t>, Ratomir</w:t>
       </w:r>
     </w:p>
     <w:p>
@@ -245,19 +529,45 @@
           <w:u w:val="single"/>
         </w:rPr>
       </w:pPr>
+      <w:hyperlink r:id="rId14" w:history="1">
+        <w:r>
+          <w:rPr>
+            <w:rStyle w:val="Hyperlink"/>
+          </w:rPr>
+          <w:t>https://drive.google.com/open?id=0B0dYxrDwUlTxYzdFRm9zUks1TWc</w:t>
+        </w:r>
+      </w:hyperlink>
+    </w:p>
+    <w:p/>
+    <w:p>
+      <w:proofErr w:type="spellStart"/>
+      <w:r>
+        <w:t>ForestCamp</w:t>
+      </w:r>
+      <w:proofErr w:type="spellEnd"/>
+      <w:r>
+        <w:t>, Ratomir</w:t>
+      </w:r>
+    </w:p>
+    <w:p>
       <w:hyperlink r:id="rId15" w:history="1">
         <w:r>
           <w:rPr>
             <w:rStyle w:val="Hyperlink"/>
           </w:rPr>
-          <w:t>https://drive.google.com/open?id=0B0dYxrDwUlTxYzdFRm9zUks1TWc</w:t>
-        </w:r>
-      </w:hyperlink>
-    </w:p>
-    <w:p/>
-    <w:p>
-      <w:r>
-        <w:t>ForestCamp, Ratomir</w:t>
+          <w:t>https://drive.google.com/open?id=0B0dYxrDwUlTxS3VtR1NucEdkSWM</w:t>
+        </w:r>
+      </w:hyperlink>
+    </w:p>
+    <w:p/>
+    <w:p>
+      <w:proofErr w:type="spellStart"/>
+      <w:r>
+        <w:t>SnowCampArena</w:t>
+      </w:r>
+      <w:proofErr w:type="spellEnd"/>
+      <w:r>
+        <w:t>, Toni</w:t>
       </w:r>
     </w:p>
     <w:p>
@@ -266,14 +576,19 @@
           <w:rPr>
             <w:rStyle w:val="Hyperlink"/>
           </w:rPr>
-          <w:t>https://drive.google.com/open?id=0B0dYxrDwUlTxS3VtR1NucEdkSWM</w:t>
-        </w:r>
-      </w:hyperlink>
-    </w:p>
-    <w:p/>
-    <w:p>
-      <w:r>
-        <w:t>SnowCampArena, Toni</w:t>
+          <w:t>https://drive.google.com/open?id=0B0dYxrDwUlTxY2xlS1hwVHJNVXM</w:t>
+        </w:r>
+      </w:hyperlink>
+    </w:p>
+    <w:p/>
+    <w:p>
+      <w:proofErr w:type="spellStart"/>
+      <w:r>
+        <w:t>SnowClearingArena</w:t>
+      </w:r>
+      <w:proofErr w:type="spellEnd"/>
+      <w:r>
+        <w:t>, Toni</w:t>
       </w:r>
     </w:p>
     <w:p>
@@ -282,14 +597,19 @@
           <w:rPr>
             <w:rStyle w:val="Hyperlink"/>
           </w:rPr>
-          <w:t>https://drive.google.com/open?id=0B0dYxrDwUlTxY2xlS1hwVHJNVXM</w:t>
-        </w:r>
-      </w:hyperlink>
-    </w:p>
-    <w:p/>
-    <w:p>
-      <w:r>
-        <w:t>SnowClearingArena, Toni</w:t>
+          <w:t>https://drive.google.com/open?id=0B0dYxrDwUlTxbFR0VGlWcXNMU2c</w:t>
+        </w:r>
+      </w:hyperlink>
+    </w:p>
+    <w:p/>
+    <w:p>
+      <w:proofErr w:type="spellStart"/>
+      <w:r>
+        <w:t>SnowCorneredArena</w:t>
+      </w:r>
+      <w:proofErr w:type="spellEnd"/>
+      <w:r>
+        <w:t>, Toni</w:t>
       </w:r>
     </w:p>
     <w:p>
@@ -298,34 +618,23 @@
           <w:rPr>
             <w:rStyle w:val="Hyperlink"/>
           </w:rPr>
-          <w:t>https://drive.google.com/open?id=0B0dYxrDwUlTxbFR0VGlWcXNMU2c</w:t>
-        </w:r>
-      </w:hyperlink>
-    </w:p>
-    <w:p/>
-    <w:p>
-      <w:r>
-        <w:t>SnowCorneredArena, Toni</w:t>
+          <w:t>https://drive.google.com/open?id=0B0dYxrDwUlTxUEQ1Qy1NNTJsRjQ</w:t>
+        </w:r>
+      </w:hyperlink>
+    </w:p>
+    <w:p/>
+    <w:p>
+      <w:proofErr w:type="spellStart"/>
+      <w:r>
+        <w:t>SnowForestArena</w:t>
+      </w:r>
+      <w:proofErr w:type="spellEnd"/>
+      <w:r>
+        <w:t>, Toni</w:t>
       </w:r>
     </w:p>
     <w:p>
       <w:hyperlink r:id="rId19" w:history="1">
-        <w:r>
-          <w:rPr>
-            <w:rStyle w:val="Hyperlink"/>
-          </w:rPr>
-          <w:t>https://drive.google.com/open?id=0B0dYxrDwUlTxUEQ1Qy1NNTJsRjQ</w:t>
-        </w:r>
-      </w:hyperlink>
-    </w:p>
-    <w:p/>
-    <w:p>
-      <w:r>
-        <w:t>SnowForestArena, Toni</w:t>
-      </w:r>
-    </w:p>
-    <w:p>
-      <w:hyperlink r:id="rId20" w:history="1">
         <w:r>
           <w:rPr>
             <w:rStyle w:val="Hyperlink"/>

</xml_diff>